<commit_message>
add files from testWebProject to use as skeleton
</commit_message>
<xml_diff>
--- a/lab2/programming-assignment2-jsp-servlets-validation-bean.docx
+++ b/lab2/programming-assignment2-jsp-servlets-validation-bean.docx
@@ -1,6 +1,6 @@
 
 <file path=word/document.xml><?xml version="1.0" encoding="utf-8"?>
-<w:document xmlns:wpc="http://schemas.microsoft.com/office/word/2010/wordprocessingCanvas" xmlns:cx="http://schemas.microsoft.com/office/drawing/2014/chartex" xmlns:cx1="http://schemas.microsoft.com/office/drawing/2015/9/8/chartex" xmlns:cx2="http://schemas.microsoft.com/office/drawing/2015/10/21/chartex" xmlns:cx3="http://schemas.microsoft.com/office/drawing/2016/5/9/chartex" xmlns:cx4="http://schemas.microsoft.com/office/drawing/2016/5/10/chartex" xmlns:cx5="http://schemas.microsoft.com/office/drawing/2016/5/11/chartex" xmlns:cx6="http://schemas.microsoft.com/office/drawing/2016/5/12/chartex" xmlns:cx7="http://schemas.microsoft.com/office/drawing/2016/5/13/chartex" xmlns:cx8="http://schemas.microsoft.com/office/drawing/2016/5/14/chartex" xmlns:mc="http://schemas.openxmlformats.org/markup-compatibility/2006" xmlns:aink="http://schemas.microsoft.com/office/drawing/2016/ink" xmlns:am3d="http://schemas.microsoft.com/office/drawing/2017/model3d" xmlns:o="urn:schemas-microsoft-com:office:office" xmlns:r="http://schemas.openxmlformats.org/officeDocument/2006/relationships" xmlns:m="http://schemas.openxmlformats.org/officeDocument/2006/math" xmlns:v="urn:schemas-microsoft-com:vml" xmlns:wp14="http://schemas.microsoft.com/office/word/2010/wordprocessingDrawing" xmlns:wp="http://schemas.openxmlformats.org/drawingml/2006/wordprocessingDrawing" xmlns:w10="urn:schemas-microsoft-com:office:word" xmlns:w="http://schemas.openxmlformats.org/wordprocessingml/2006/main" xmlns:w14="http://schemas.microsoft.com/office/word/2010/wordml" xmlns:w15="http://schemas.microsoft.com/office/word/2012/wordml" xmlns:w16cid="http://schemas.microsoft.com/office/word/2016/wordml/cid" xmlns:w16se="http://schemas.microsoft.com/office/word/2015/wordml/symex" xmlns:wpg="http://schemas.microsoft.com/office/word/2010/wordprocessingGroup" xmlns:wpi="http://schemas.microsoft.com/office/word/2010/wordprocessingInk" xmlns:wne="http://schemas.microsoft.com/office/word/2006/wordml" xmlns:wps="http://schemas.microsoft.com/office/word/2010/wordprocessingShape" mc:Ignorable="w14 w15 w16se w16cid wp14">
+<w:document xmlns:wpc="http://schemas.microsoft.com/office/word/2010/wordprocessingCanvas" xmlns:mc="http://schemas.openxmlformats.org/markup-compatibility/2006" xmlns:o="urn:schemas-microsoft-com:office:office" xmlns:r="http://schemas.openxmlformats.org/officeDocument/2006/relationships" xmlns:m="http://schemas.openxmlformats.org/officeDocument/2006/math" xmlns:v="urn:schemas-microsoft-com:vml" xmlns:wp14="http://schemas.microsoft.com/office/word/2010/wordprocessingDrawing" xmlns:wp="http://schemas.openxmlformats.org/drawingml/2006/wordprocessingDrawing" xmlns:w10="urn:schemas-microsoft-com:office:word" xmlns:w="http://schemas.openxmlformats.org/wordprocessingml/2006/main" xmlns:w14="http://schemas.microsoft.com/office/word/2010/wordml" xmlns:w15="http://schemas.microsoft.com/office/word/2012/wordml" xmlns:wpg="http://schemas.microsoft.com/office/word/2010/wordprocessingGroup" xmlns:wpi="http://schemas.microsoft.com/office/word/2010/wordprocessingInk" xmlns:wne="http://schemas.microsoft.com/office/word/2006/wordml" xmlns:wps="http://schemas.microsoft.com/office/word/2010/wordprocessingShape" mc:Ignorable="w14 w15 wp14">
   <w:body>
     <w:p>
       <w:pPr>
@@ -14,53 +14,19 @@
           <w:szCs w:val="36"/>
         </w:rPr>
       </w:pPr>
-      <w:r>
-        <w:rPr>
-          <w:rFonts w:asciiTheme="majorBidi" w:eastAsia="Times New Roman" w:hAnsiTheme="majorBidi" w:cstheme="majorBidi"/>
-          <w:color w:val="000000"/>
-          <w:sz w:val="31"/>
-          <w:szCs w:val="36"/>
-        </w:rPr>
-        <w:fldChar w:fldCharType="begin"/>
-      </w:r>
-      <w:r>
-        <w:rPr>
-          <w:rFonts w:asciiTheme="majorBidi" w:eastAsia="Times New Roman" w:hAnsiTheme="majorBidi" w:cstheme="majorBidi"/>
-          <w:color w:val="000000"/>
-          <w:sz w:val="31"/>
-          <w:szCs w:val="36"/>
-        </w:rPr>
-        <w:instrText xml:space="preserve"> HYPERLINK "https://blackboard.iit.edu/webapps/assignment/uploadAssignment?content_id=_568486_1&amp;course_id=_69394_1&amp;group_id=&amp;mode=cpview" </w:instrText>
-      </w:r>
-      <w:r>
-        <w:rPr>
-          <w:rFonts w:asciiTheme="majorBidi" w:eastAsia="Times New Roman" w:hAnsiTheme="majorBidi" w:cstheme="majorBidi"/>
-          <w:color w:val="000000"/>
-          <w:sz w:val="31"/>
-          <w:szCs w:val="36"/>
-        </w:rPr>
-        <w:fldChar w:fldCharType="separate"/>
-      </w:r>
-      <w:r>
-        <w:rPr>
-          <w:rFonts w:asciiTheme="majorBidi" w:eastAsia="Times New Roman" w:hAnsiTheme="majorBidi" w:cstheme="majorBidi"/>
-          <w:color w:val="000000"/>
-          <w:sz w:val="31"/>
-          <w:szCs w:val="36"/>
-          <w:u w:val="single"/>
-          <w:bdr w:val="none" w:sz="0" w:space="0" w:color="auto" w:frame="1"/>
-        </w:rPr>
-        <w:t>JSP-Servlet Processing</w:t>
-      </w:r>
-      <w:r>
-        <w:rPr>
-          <w:rFonts w:asciiTheme="majorBidi" w:eastAsia="Times New Roman" w:hAnsiTheme="majorBidi" w:cstheme="majorBidi"/>
-          <w:color w:val="000000"/>
-          <w:sz w:val="31"/>
-          <w:szCs w:val="36"/>
-        </w:rPr>
-        <w:fldChar w:fldCharType="end"/>
-      </w:r>
+      <w:hyperlink r:id="rId7" w:history="1">
+        <w:r>
+          <w:rPr>
+            <w:rFonts w:asciiTheme="majorBidi" w:eastAsia="Times New Roman" w:hAnsiTheme="majorBidi" w:cstheme="majorBidi"/>
+            <w:color w:val="000000"/>
+            <w:sz w:val="31"/>
+            <w:szCs w:val="36"/>
+            <w:u w:val="single"/>
+            <w:bdr w:val="none" w:sz="0" w:space="0" w:color="auto" w:frame="1"/>
+          </w:rPr>
+          <w:t>JSP-Servlet Processing</w:t>
+        </w:r>
+      </w:hyperlink>
       <w:r>
         <w:rPr>
           <w:rFonts w:asciiTheme="majorBidi" w:eastAsia="Times New Roman" w:hAnsiTheme="majorBidi" w:cstheme="majorBidi"/>
@@ -110,7 +76,6 @@
         </w:rPr>
         <w:t> application using JEE (</w:t>
       </w:r>
-      <w:proofErr w:type="spellStart"/>
       <w:r>
         <w:rPr>
           <w:rFonts w:asciiTheme="majorBidi" w:eastAsia="Times New Roman" w:hAnsiTheme="majorBidi" w:cstheme="majorBidi"/>
@@ -120,7 +85,6 @@
         </w:rPr>
         <w:t>jsp</w:t>
       </w:r>
-      <w:proofErr w:type="spellEnd"/>
       <w:r>
         <w:rPr>
           <w:rFonts w:asciiTheme="majorBidi" w:eastAsia="Times New Roman" w:hAnsiTheme="majorBidi" w:cstheme="majorBidi"/>
@@ -212,8 +176,6 @@
         <w:br/>
         <w:t>1. The page “</w:t>
       </w:r>
-      <w:bookmarkStart w:id="0" w:name="_GoBack"/>
-      <w:proofErr w:type="spellStart"/>
       <w:r>
         <w:rPr>
           <w:rFonts w:asciiTheme="majorBidi" w:eastAsia="Times New Roman" w:hAnsiTheme="majorBidi" w:cstheme="majorBidi"/>
@@ -225,36 +187,14 @@
         </w:rPr>
         <w:t>GetFormData.jsp</w:t>
       </w:r>
-      <w:bookmarkEnd w:id="0"/>
-      <w:proofErr w:type="spellEnd"/>
-      <w:r>
-        <w:rPr>
-          <w:rFonts w:asciiTheme="majorBidi" w:eastAsia="Times New Roman" w:hAnsiTheme="majorBidi" w:cstheme="majorBidi"/>
-          <w:color w:val="000000"/>
-          <w:sz w:val="24"/>
-          <w:szCs w:val="24"/>
-        </w:rPr>
-        <w:t>” includes an html form with action set to "</w:t>
-      </w:r>
-      <w:proofErr w:type="spellStart"/>
-      <w:r>
-        <w:rPr>
-          <w:rFonts w:asciiTheme="majorBidi" w:eastAsia="Times New Roman" w:hAnsiTheme="majorBidi" w:cstheme="majorBidi"/>
-          <w:color w:val="000000"/>
-          <w:sz w:val="24"/>
-          <w:szCs w:val="24"/>
-        </w:rPr>
-        <w:t>ValidateFormDate.jsp</w:t>
-      </w:r>
-      <w:proofErr w:type="spellEnd"/>
-      <w:r>
-        <w:rPr>
-          <w:rFonts w:asciiTheme="majorBidi" w:eastAsia="Times New Roman" w:hAnsiTheme="majorBidi" w:cstheme="majorBidi"/>
-          <w:color w:val="000000"/>
-          <w:sz w:val="24"/>
-          <w:szCs w:val="24"/>
-        </w:rPr>
-        <w:t xml:space="preserve">" and provides </w:t>
+      <w:r>
+        <w:rPr>
+          <w:rFonts w:asciiTheme="majorBidi" w:eastAsia="Times New Roman" w:hAnsiTheme="majorBidi" w:cstheme="majorBidi"/>
+          <w:color w:val="000000"/>
+          <w:sz w:val="24"/>
+          <w:szCs w:val="24"/>
+        </w:rPr>
+        <w:t xml:space="preserve">” includes an html form with action set to "ValidateFormDate.jsp" and provides </w:t>
       </w:r>
       <w:r>
         <w:rPr>
@@ -473,25 +413,7 @@
                 <w:color w:val="000000"/>
                 <w:bdr w:val="none" w:sz="0" w:space="0" w:color="auto" w:frame="1"/>
               </w:rPr>
-              <w:t xml:space="preserve">Use </w:t>
-            </w:r>
-            <w:proofErr w:type="spellStart"/>
-            <w:r>
-              <w:rPr>
-                <w:rFonts w:asciiTheme="majorBidi" w:eastAsia="Times New Roman" w:hAnsiTheme="majorBidi" w:cstheme="majorBidi"/>
-                <w:color w:val="000000"/>
-                <w:bdr w:val="none" w:sz="0" w:space="0" w:color="auto" w:frame="1"/>
-              </w:rPr>
-              <w:t>javascript</w:t>
-            </w:r>
-            <w:proofErr w:type="spellEnd"/>
-            <w:r>
-              <w:rPr>
-                <w:rFonts w:asciiTheme="majorBidi" w:eastAsia="Times New Roman" w:hAnsiTheme="majorBidi" w:cstheme="majorBidi"/>
-                <w:color w:val="000000"/>
-                <w:bdr w:val="none" w:sz="0" w:space="0" w:color="auto" w:frame="1"/>
-              </w:rPr>
-              <w:t xml:space="preserve"> or html5 tags.</w:t>
+              <w:t>Use javascript or html5 tags.</w:t>
             </w:r>
           </w:p>
           <w:p>
@@ -549,18 +471,8 @@
                 <w:color w:val="000000"/>
                 <w:bdr w:val="none" w:sz="0" w:space="0" w:color="auto" w:frame="1"/>
               </w:rPr>
-              <w:t>xxx-xx-</w:t>
-            </w:r>
-            <w:proofErr w:type="spellStart"/>
-            <w:r>
-              <w:rPr>
-                <w:rFonts w:asciiTheme="majorBidi" w:eastAsia="Times New Roman" w:hAnsiTheme="majorBidi" w:cstheme="majorBidi"/>
-                <w:color w:val="000000"/>
-                <w:bdr w:val="none" w:sz="0" w:space="0" w:color="auto" w:frame="1"/>
-              </w:rPr>
-              <w:t>xxxx</w:t>
-            </w:r>
-            <w:proofErr w:type="spellEnd"/>
+              <w:t>xxx-xx-xxxx</w:t>
+            </w:r>
           </w:p>
           <w:p>
             <w:pPr>
@@ -623,25 +535,7 @@
                 <w:color w:val="000000"/>
                 <w:bdr w:val="none" w:sz="0" w:space="0" w:color="auto" w:frame="1"/>
               </w:rPr>
-              <w:t xml:space="preserve">.  Use </w:t>
-            </w:r>
-            <w:proofErr w:type="spellStart"/>
-            <w:r>
-              <w:rPr>
-                <w:rFonts w:asciiTheme="majorBidi" w:eastAsia="Times New Roman" w:hAnsiTheme="majorBidi" w:cstheme="majorBidi"/>
-                <w:color w:val="000000"/>
-                <w:bdr w:val="none" w:sz="0" w:space="0" w:color="auto" w:frame="1"/>
-              </w:rPr>
-              <w:t>javascript</w:t>
-            </w:r>
-            <w:proofErr w:type="spellEnd"/>
-            <w:r>
-              <w:rPr>
-                <w:rFonts w:asciiTheme="majorBidi" w:eastAsia="Times New Roman" w:hAnsiTheme="majorBidi" w:cstheme="majorBidi"/>
-                <w:color w:val="000000"/>
-                <w:bdr w:val="none" w:sz="0" w:space="0" w:color="auto" w:frame="1"/>
-              </w:rPr>
-              <w:t xml:space="preserve"> or html 5 tags.</w:t>
+              <w:t>.  Use javascript or html 5 tags.</w:t>
             </w:r>
           </w:p>
         </w:tc>
@@ -736,18 +630,8 @@
                 <w:bdr w:val="none" w:sz="0" w:space="0" w:color="auto" w:frame="1"/>
               </w:rPr>
               <w:br/>
-              <w:t xml:space="preserve"> </w:t>
-            </w:r>
-            <w:proofErr w:type="spellStart"/>
-            <w:r>
-              <w:rPr>
-                <w:rFonts w:asciiTheme="majorBidi" w:eastAsia="Times New Roman" w:hAnsiTheme="majorBidi" w:cstheme="majorBidi"/>
-                <w:color w:val="000000"/>
-                <w:bdr w:val="none" w:sz="0" w:space="0" w:color="auto" w:frame="1"/>
-              </w:rPr>
-              <w:t>xxxxx-xxxx</w:t>
-            </w:r>
-            <w:proofErr w:type="spellEnd"/>
+              <w:t xml:space="preserve"> xxxxx-xxxx</w:t>
+            </w:r>
           </w:p>
           <w:p>
             <w:pPr>
@@ -1096,25 +980,7 @@
                 <w:color w:val="000000"/>
                 <w:bdr w:val="none" w:sz="0" w:space="0" w:color="auto" w:frame="1"/>
               </w:rPr>
-              <w:t xml:space="preserve">No validation required.  Use a </w:t>
-            </w:r>
-            <w:proofErr w:type="gramStart"/>
-            <w:r>
-              <w:rPr>
-                <w:rFonts w:asciiTheme="majorBidi" w:eastAsia="Times New Roman" w:hAnsiTheme="majorBidi" w:cstheme="majorBidi"/>
-                <w:color w:val="000000"/>
-                <w:bdr w:val="none" w:sz="0" w:space="0" w:color="auto" w:frame="1"/>
-              </w:rPr>
-              <w:t>drop down</w:t>
-            </w:r>
-            <w:proofErr w:type="gramEnd"/>
-            <w:r>
-              <w:rPr>
-                <w:rFonts w:asciiTheme="majorBidi" w:eastAsia="Times New Roman" w:hAnsiTheme="majorBidi" w:cstheme="majorBidi"/>
-                <w:color w:val="000000"/>
-                <w:bdr w:val="none" w:sz="0" w:space="0" w:color="auto" w:frame="1"/>
-              </w:rPr>
-              <w:t xml:space="preserve"> list for valid states.  (List can be in the html form or driven from a database)</w:t>
+              <w:t>No validation required.  Use a drop down list for valid states.  (List can be in the html form or driven from a database)</w:t>
             </w:r>
           </w:p>
         </w:tc>
@@ -1203,7 +1069,6 @@
         </w:rPr>
         <w:t>The page "</w:t>
       </w:r>
-      <w:proofErr w:type="spellStart"/>
       <w:r>
         <w:rPr>
           <w:rFonts w:asciiTheme="majorBidi" w:eastAsia="Times New Roman" w:hAnsiTheme="majorBidi" w:cstheme="majorBidi"/>
@@ -1213,9 +1078,21 @@
           <w:sz w:val="24"/>
           <w:szCs w:val="24"/>
         </w:rPr>
-        <w:t>ValidateFormDate.jsp</w:t>
-      </w:r>
-      <w:proofErr w:type="spellEnd"/>
+        <w:t>ValidateFormData</w:t>
+      </w:r>
+      <w:bookmarkStart w:id="0" w:name="_GoBack"/>
+      <w:bookmarkEnd w:id="0"/>
+      <w:r>
+        <w:rPr>
+          <w:rFonts w:asciiTheme="majorBidi" w:eastAsia="Times New Roman" w:hAnsiTheme="majorBidi" w:cstheme="majorBidi"/>
+          <w:b/>
+          <w:bCs/>
+          <w:color w:val="000000"/>
+          <w:sz w:val="24"/>
+          <w:szCs w:val="24"/>
+        </w:rPr>
+        <w:t>.jsp</w:t>
+      </w:r>
       <w:r>
         <w:rPr>
           <w:rFonts w:asciiTheme="majorBidi" w:eastAsia="Times New Roman" w:hAnsiTheme="majorBidi" w:cstheme="majorBidi"/>
@@ -1293,27 +1170,7 @@
           <w:sz w:val="24"/>
           <w:szCs w:val="24"/>
         </w:rPr>
-        <w:t>forward the user to "</w:t>
-      </w:r>
-      <w:proofErr w:type="spellStart"/>
-      <w:r>
-        <w:rPr>
-          <w:rFonts w:asciiTheme="majorBidi" w:eastAsia="Times New Roman" w:hAnsiTheme="majorBidi" w:cstheme="majorBidi"/>
-          <w:color w:val="000000"/>
-          <w:sz w:val="24"/>
-          <w:szCs w:val="24"/>
-        </w:rPr>
-        <w:t>ProcessCustomerDataRequest.jsp</w:t>
-      </w:r>
-      <w:proofErr w:type="spellEnd"/>
-      <w:r>
-        <w:rPr>
-          <w:rFonts w:asciiTheme="majorBidi" w:eastAsia="Times New Roman" w:hAnsiTheme="majorBidi" w:cstheme="majorBidi"/>
-          <w:color w:val="000000"/>
-          <w:sz w:val="24"/>
-          <w:szCs w:val="24"/>
-        </w:rPr>
-        <w:t>"</w:t>
+        <w:t>forward the user to "ProcessCustomerDataRequest.jsp"</w:t>
       </w:r>
       <w:r>
         <w:rPr>
@@ -1401,7 +1258,6 @@
         </w:rPr>
         <w:t>"</w:t>
       </w:r>
-      <w:proofErr w:type="spellStart"/>
       <w:r>
         <w:rPr>
           <w:rFonts w:asciiTheme="majorBidi" w:eastAsia="Times New Roman" w:hAnsiTheme="majorBidi" w:cstheme="majorBidi"/>
@@ -1411,20 +1267,8 @@
           <w:sz w:val="24"/>
           <w:szCs w:val="24"/>
         </w:rPr>
-        <w:t>ProcessCustomerDataRequest</w:t>
-      </w:r>
-      <w:r>
-        <w:rPr>
-          <w:rFonts w:asciiTheme="majorBidi" w:eastAsia="Times New Roman" w:hAnsiTheme="majorBidi" w:cstheme="majorBidi"/>
-          <w:b/>
-          <w:bCs/>
-          <w:color w:val="000000"/>
-          <w:sz w:val="24"/>
-          <w:szCs w:val="24"/>
-        </w:rPr>
-        <w:t>.jsp</w:t>
-      </w:r>
-      <w:proofErr w:type="spellEnd"/>
+        <w:t>ProcessCustomerDataRequest.jsp</w:t>
+      </w:r>
       <w:r>
         <w:rPr>
           <w:rFonts w:asciiTheme="majorBidi" w:eastAsia="Times New Roman" w:hAnsiTheme="majorBidi" w:cstheme="majorBidi"/>
@@ -1536,27 +1380,7 @@
           <w:sz w:val="24"/>
           <w:szCs w:val="24"/>
         </w:rPr>
-        <w:t>your form should have a decent look and feel and should use </w:t>
-      </w:r>
-      <w:proofErr w:type="spellStart"/>
-      <w:r>
-        <w:rPr>
-          <w:rFonts w:asciiTheme="majorBidi" w:eastAsia="Times New Roman" w:hAnsiTheme="majorBidi" w:cstheme="majorBidi"/>
-          <w:color w:val="000000"/>
-          <w:sz w:val="24"/>
-          <w:szCs w:val="24"/>
-        </w:rPr>
-        <w:t>css</w:t>
-      </w:r>
-      <w:proofErr w:type="spellEnd"/>
-      <w:r>
-        <w:rPr>
-          <w:rFonts w:asciiTheme="majorBidi" w:eastAsia="Times New Roman" w:hAnsiTheme="majorBidi" w:cstheme="majorBidi"/>
-          <w:color w:val="000000"/>
-          <w:sz w:val="24"/>
-          <w:szCs w:val="24"/>
-        </w:rPr>
-        <w:t xml:space="preserve"> for styling. </w:t>
+        <w:t xml:space="preserve">your form should have a decent look and feel and should use css for styling. </w:t>
       </w:r>
     </w:p>
     <w:p>
@@ -1626,7 +1450,7 @@
       </w:pPr>
     </w:p>
     <w:sectPr>
-      <w:headerReference w:type="default" r:id="rId7"/>
+      <w:headerReference w:type="default" r:id="rId8"/>
       <w:pgSz w:w="12240" w:h="15840"/>
       <w:pgMar w:top="990" w:right="1440" w:bottom="630" w:left="1440" w:header="360" w:footer="540" w:gutter="0"/>
       <w:cols w:space="720"/>
@@ -1637,7 +1461,7 @@
 </file>
 
 <file path=word/endnotes.xml><?xml version="1.0" encoding="utf-8"?>
-<w:endnotes xmlns:wpc="http://schemas.microsoft.com/office/word/2010/wordprocessingCanvas" xmlns:cx="http://schemas.microsoft.com/office/drawing/2014/chartex" xmlns:cx1="http://schemas.microsoft.com/office/drawing/2015/9/8/chartex" xmlns:cx2="http://schemas.microsoft.com/office/drawing/2015/10/21/chartex" xmlns:cx3="http://schemas.microsoft.com/office/drawing/2016/5/9/chartex" xmlns:cx4="http://schemas.microsoft.com/office/drawing/2016/5/10/chartex" xmlns:cx5="http://schemas.microsoft.com/office/drawing/2016/5/11/chartex" xmlns:cx6="http://schemas.microsoft.com/office/drawing/2016/5/12/chartex" xmlns:cx7="http://schemas.microsoft.com/office/drawing/2016/5/13/chartex" xmlns:cx8="http://schemas.microsoft.com/office/drawing/2016/5/14/chartex" xmlns:mc="http://schemas.openxmlformats.org/markup-compatibility/2006" xmlns:aink="http://schemas.microsoft.com/office/drawing/2016/ink" xmlns:am3d="http://schemas.microsoft.com/office/drawing/2017/model3d" xmlns:o="urn:schemas-microsoft-com:office:office" xmlns:r="http://schemas.openxmlformats.org/officeDocument/2006/relationships" xmlns:m="http://schemas.openxmlformats.org/officeDocument/2006/math" xmlns:v="urn:schemas-microsoft-com:vml" xmlns:wp14="http://schemas.microsoft.com/office/word/2010/wordprocessingDrawing" xmlns:wp="http://schemas.openxmlformats.org/drawingml/2006/wordprocessingDrawing" xmlns:w10="urn:schemas-microsoft-com:office:word" xmlns:w="http://schemas.openxmlformats.org/wordprocessingml/2006/main" xmlns:w14="http://schemas.microsoft.com/office/word/2010/wordml" xmlns:w15="http://schemas.microsoft.com/office/word/2012/wordml" xmlns:w16cid="http://schemas.microsoft.com/office/word/2016/wordml/cid" xmlns:w16se="http://schemas.microsoft.com/office/word/2015/wordml/symex" xmlns:wpg="http://schemas.microsoft.com/office/word/2010/wordprocessingGroup" xmlns:wpi="http://schemas.microsoft.com/office/word/2010/wordprocessingInk" xmlns:wne="http://schemas.microsoft.com/office/word/2006/wordml" xmlns:wps="http://schemas.microsoft.com/office/word/2010/wordprocessingShape" mc:Ignorable="w14 w15 w16se w16cid wp14">
+<w:endnotes xmlns:wpc="http://schemas.microsoft.com/office/word/2010/wordprocessingCanvas" xmlns:mc="http://schemas.openxmlformats.org/markup-compatibility/2006" xmlns:o="urn:schemas-microsoft-com:office:office" xmlns:r="http://schemas.openxmlformats.org/officeDocument/2006/relationships" xmlns:m="http://schemas.openxmlformats.org/officeDocument/2006/math" xmlns:v="urn:schemas-microsoft-com:vml" xmlns:wp14="http://schemas.microsoft.com/office/word/2010/wordprocessingDrawing" xmlns:wp="http://schemas.openxmlformats.org/drawingml/2006/wordprocessingDrawing" xmlns:w10="urn:schemas-microsoft-com:office:word" xmlns:w="http://schemas.openxmlformats.org/wordprocessingml/2006/main" xmlns:w14="http://schemas.microsoft.com/office/word/2010/wordml" xmlns:w15="http://schemas.microsoft.com/office/word/2012/wordml" xmlns:wpg="http://schemas.microsoft.com/office/word/2010/wordprocessingGroup" xmlns:wpi="http://schemas.microsoft.com/office/word/2010/wordprocessingInk" xmlns:wne="http://schemas.microsoft.com/office/word/2006/wordml" xmlns:wps="http://schemas.microsoft.com/office/word/2010/wordprocessingShape" mc:Ignorable="w14 w15 wp14">
   <w:endnote w:type="separator" w:id="-1">
     <w:p>
       <w:pPr>
@@ -1662,7 +1486,7 @@
 </file>
 
 <file path=word/footnotes.xml><?xml version="1.0" encoding="utf-8"?>
-<w:footnotes xmlns:wpc="http://schemas.microsoft.com/office/word/2010/wordprocessingCanvas" xmlns:cx="http://schemas.microsoft.com/office/drawing/2014/chartex" xmlns:cx1="http://schemas.microsoft.com/office/drawing/2015/9/8/chartex" xmlns:cx2="http://schemas.microsoft.com/office/drawing/2015/10/21/chartex" xmlns:cx3="http://schemas.microsoft.com/office/drawing/2016/5/9/chartex" xmlns:cx4="http://schemas.microsoft.com/office/drawing/2016/5/10/chartex" xmlns:cx5="http://schemas.microsoft.com/office/drawing/2016/5/11/chartex" xmlns:cx6="http://schemas.microsoft.com/office/drawing/2016/5/12/chartex" xmlns:cx7="http://schemas.microsoft.com/office/drawing/2016/5/13/chartex" xmlns:cx8="http://schemas.microsoft.com/office/drawing/2016/5/14/chartex" xmlns:mc="http://schemas.openxmlformats.org/markup-compatibility/2006" xmlns:aink="http://schemas.microsoft.com/office/drawing/2016/ink" xmlns:am3d="http://schemas.microsoft.com/office/drawing/2017/model3d" xmlns:o="urn:schemas-microsoft-com:office:office" xmlns:r="http://schemas.openxmlformats.org/officeDocument/2006/relationships" xmlns:m="http://schemas.openxmlformats.org/officeDocument/2006/math" xmlns:v="urn:schemas-microsoft-com:vml" xmlns:wp14="http://schemas.microsoft.com/office/word/2010/wordprocessingDrawing" xmlns:wp="http://schemas.openxmlformats.org/drawingml/2006/wordprocessingDrawing" xmlns:w10="urn:schemas-microsoft-com:office:word" xmlns:w="http://schemas.openxmlformats.org/wordprocessingml/2006/main" xmlns:w14="http://schemas.microsoft.com/office/word/2010/wordml" xmlns:w15="http://schemas.microsoft.com/office/word/2012/wordml" xmlns:w16cid="http://schemas.microsoft.com/office/word/2016/wordml/cid" xmlns:w16se="http://schemas.microsoft.com/office/word/2015/wordml/symex" xmlns:wpg="http://schemas.microsoft.com/office/word/2010/wordprocessingGroup" xmlns:wpi="http://schemas.microsoft.com/office/word/2010/wordprocessingInk" xmlns:wne="http://schemas.microsoft.com/office/word/2006/wordml" xmlns:wps="http://schemas.microsoft.com/office/word/2010/wordprocessingShape" mc:Ignorable="w14 w15 w16se w16cid wp14">
+<w:footnotes xmlns:wpc="http://schemas.microsoft.com/office/word/2010/wordprocessingCanvas" xmlns:mc="http://schemas.openxmlformats.org/markup-compatibility/2006" xmlns:o="urn:schemas-microsoft-com:office:office" xmlns:r="http://schemas.openxmlformats.org/officeDocument/2006/relationships" xmlns:m="http://schemas.openxmlformats.org/officeDocument/2006/math" xmlns:v="urn:schemas-microsoft-com:vml" xmlns:wp14="http://schemas.microsoft.com/office/word/2010/wordprocessingDrawing" xmlns:wp="http://schemas.openxmlformats.org/drawingml/2006/wordprocessingDrawing" xmlns:w10="urn:schemas-microsoft-com:office:word" xmlns:w="http://schemas.openxmlformats.org/wordprocessingml/2006/main" xmlns:w14="http://schemas.microsoft.com/office/word/2010/wordml" xmlns:w15="http://schemas.microsoft.com/office/word/2012/wordml" xmlns:wpg="http://schemas.microsoft.com/office/word/2010/wordprocessingGroup" xmlns:wpi="http://schemas.microsoft.com/office/word/2010/wordprocessingInk" xmlns:wne="http://schemas.microsoft.com/office/word/2006/wordml" xmlns:wps="http://schemas.microsoft.com/office/word/2010/wordprocessingShape" mc:Ignorable="w14 w15 wp14">
   <w:footnote w:type="separator" w:id="-1">
     <w:p>
       <w:pPr>
@@ -1687,7 +1511,7 @@
 </file>
 
 <file path=word/header1.xml><?xml version="1.0" encoding="utf-8"?>
-<w:hdr xmlns:wpc="http://schemas.microsoft.com/office/word/2010/wordprocessingCanvas" xmlns:cx="http://schemas.microsoft.com/office/drawing/2014/chartex" xmlns:cx1="http://schemas.microsoft.com/office/drawing/2015/9/8/chartex" xmlns:cx2="http://schemas.microsoft.com/office/drawing/2015/10/21/chartex" xmlns:cx3="http://schemas.microsoft.com/office/drawing/2016/5/9/chartex" xmlns:cx4="http://schemas.microsoft.com/office/drawing/2016/5/10/chartex" xmlns:cx5="http://schemas.microsoft.com/office/drawing/2016/5/11/chartex" xmlns:cx6="http://schemas.microsoft.com/office/drawing/2016/5/12/chartex" xmlns:cx7="http://schemas.microsoft.com/office/drawing/2016/5/13/chartex" xmlns:cx8="http://schemas.microsoft.com/office/drawing/2016/5/14/chartex" xmlns:mc="http://schemas.openxmlformats.org/markup-compatibility/2006" xmlns:aink="http://schemas.microsoft.com/office/drawing/2016/ink" xmlns:am3d="http://schemas.microsoft.com/office/drawing/2017/model3d" xmlns:o="urn:schemas-microsoft-com:office:office" xmlns:r="http://schemas.openxmlformats.org/officeDocument/2006/relationships" xmlns:m="http://schemas.openxmlformats.org/officeDocument/2006/math" xmlns:v="urn:schemas-microsoft-com:vml" xmlns:wp14="http://schemas.microsoft.com/office/word/2010/wordprocessingDrawing" xmlns:wp="http://schemas.openxmlformats.org/drawingml/2006/wordprocessingDrawing" xmlns:w10="urn:schemas-microsoft-com:office:word" xmlns:w="http://schemas.openxmlformats.org/wordprocessingml/2006/main" xmlns:w14="http://schemas.microsoft.com/office/word/2010/wordml" xmlns:w15="http://schemas.microsoft.com/office/word/2012/wordml" xmlns:w16cid="http://schemas.microsoft.com/office/word/2016/wordml/cid" xmlns:w16se="http://schemas.microsoft.com/office/word/2015/wordml/symex" xmlns:wpg="http://schemas.microsoft.com/office/word/2010/wordprocessingGroup" xmlns:wpi="http://schemas.microsoft.com/office/word/2010/wordprocessingInk" xmlns:wne="http://schemas.microsoft.com/office/word/2006/wordml" xmlns:wps="http://schemas.microsoft.com/office/word/2010/wordprocessingShape" mc:Ignorable="w14 w15 w16se w16cid wp14">
+<w:hdr xmlns:wpc="http://schemas.microsoft.com/office/word/2010/wordprocessingCanvas" xmlns:mc="http://schemas.openxmlformats.org/markup-compatibility/2006" xmlns:o="urn:schemas-microsoft-com:office:office" xmlns:r="http://schemas.openxmlformats.org/officeDocument/2006/relationships" xmlns:m="http://schemas.openxmlformats.org/officeDocument/2006/math" xmlns:v="urn:schemas-microsoft-com:vml" xmlns:wp14="http://schemas.microsoft.com/office/word/2010/wordprocessingDrawing" xmlns:wp="http://schemas.openxmlformats.org/drawingml/2006/wordprocessingDrawing" xmlns:w10="urn:schemas-microsoft-com:office:word" xmlns:w="http://schemas.openxmlformats.org/wordprocessingml/2006/main" xmlns:w14="http://schemas.microsoft.com/office/word/2010/wordml" xmlns:w15="http://schemas.microsoft.com/office/word/2012/wordml" xmlns:wpg="http://schemas.microsoft.com/office/word/2010/wordprocessingGroup" xmlns:wpi="http://schemas.microsoft.com/office/word/2010/wordprocessingInk" xmlns:wne="http://schemas.microsoft.com/office/word/2006/wordml" xmlns:wps="http://schemas.microsoft.com/office/word/2010/wordprocessingShape" mc:Ignorable="w14 w15 wp14">
   <w:p>
     <w:pPr>
       <w:pStyle w:val="Header"/>
@@ -1707,8 +1531,8 @@
 </file>
 
 <file path=word/numbering.xml><?xml version="1.0" encoding="utf-8"?>
-<w:numbering xmlns:wpc="http://schemas.microsoft.com/office/word/2010/wordprocessingCanvas" xmlns:cx="http://schemas.microsoft.com/office/drawing/2014/chartex" xmlns:cx1="http://schemas.microsoft.com/office/drawing/2015/9/8/chartex" xmlns:cx2="http://schemas.microsoft.com/office/drawing/2015/10/21/chartex" xmlns:cx3="http://schemas.microsoft.com/office/drawing/2016/5/9/chartex" xmlns:cx4="http://schemas.microsoft.com/office/drawing/2016/5/10/chartex" xmlns:cx5="http://schemas.microsoft.com/office/drawing/2016/5/11/chartex" xmlns:cx6="http://schemas.microsoft.com/office/drawing/2016/5/12/chartex" xmlns:cx7="http://schemas.microsoft.com/office/drawing/2016/5/13/chartex" xmlns:cx8="http://schemas.microsoft.com/office/drawing/2016/5/14/chartex" xmlns:mc="http://schemas.openxmlformats.org/markup-compatibility/2006" xmlns:aink="http://schemas.microsoft.com/office/drawing/2016/ink" xmlns:am3d="http://schemas.microsoft.com/office/drawing/2017/model3d" xmlns:o="urn:schemas-microsoft-com:office:office" xmlns:r="http://schemas.openxmlformats.org/officeDocument/2006/relationships" xmlns:m="http://schemas.openxmlformats.org/officeDocument/2006/math" xmlns:v="urn:schemas-microsoft-com:vml" xmlns:wp14="http://schemas.microsoft.com/office/word/2010/wordprocessingDrawing" xmlns:wp="http://schemas.openxmlformats.org/drawingml/2006/wordprocessingDrawing" xmlns:w10="urn:schemas-microsoft-com:office:word" xmlns:w="http://schemas.openxmlformats.org/wordprocessingml/2006/main" xmlns:w14="http://schemas.microsoft.com/office/word/2010/wordml" xmlns:w15="http://schemas.microsoft.com/office/word/2012/wordml" xmlns:w16cid="http://schemas.microsoft.com/office/word/2016/wordml/cid" xmlns:w16se="http://schemas.microsoft.com/office/word/2015/wordml/symex" xmlns:wpg="http://schemas.microsoft.com/office/word/2010/wordprocessingGroup" xmlns:wpi="http://schemas.microsoft.com/office/word/2010/wordprocessingInk" xmlns:wne="http://schemas.microsoft.com/office/word/2006/wordml" xmlns:wps="http://schemas.microsoft.com/office/word/2010/wordprocessingShape" mc:Ignorable="w14 w15 w16se w16cid wp14">
-  <w:abstractNum w:abstractNumId="0" w15:restartNumberingAfterBreak="0">
+<w:numbering xmlns:wpc="http://schemas.microsoft.com/office/word/2010/wordprocessingCanvas" xmlns:mc="http://schemas.openxmlformats.org/markup-compatibility/2006" xmlns:o="urn:schemas-microsoft-com:office:office" xmlns:r="http://schemas.openxmlformats.org/officeDocument/2006/relationships" xmlns:m="http://schemas.openxmlformats.org/officeDocument/2006/math" xmlns:v="urn:schemas-microsoft-com:vml" xmlns:wp14="http://schemas.microsoft.com/office/word/2010/wordprocessingDrawing" xmlns:wp="http://schemas.openxmlformats.org/drawingml/2006/wordprocessingDrawing" xmlns:w10="urn:schemas-microsoft-com:office:word" xmlns:w="http://schemas.openxmlformats.org/wordprocessingml/2006/main" xmlns:w14="http://schemas.microsoft.com/office/word/2010/wordml" xmlns:w15="http://schemas.microsoft.com/office/word/2012/wordml" xmlns:wpg="http://schemas.microsoft.com/office/word/2010/wordprocessingGroup" xmlns:wpi="http://schemas.microsoft.com/office/word/2010/wordprocessingInk" xmlns:wne="http://schemas.microsoft.com/office/word/2006/wordml" xmlns:wps="http://schemas.microsoft.com/office/word/2010/wordprocessingShape" mc:Ignorable="w14 w15 wp14">
+  <w:abstractNum w:abstractNumId="0">
     <w:nsid w:val="07336E38"/>
     <w:multiLevelType w:val="multilevel"/>
     <w:tmpl w:val="C3F87F84"/>
@@ -1821,7 +1645,7 @@
       </w:pPr>
     </w:lvl>
   </w:abstractNum>
-  <w:abstractNum w:abstractNumId="1" w15:restartNumberingAfterBreak="0">
+  <w:abstractNum w:abstractNumId="1">
     <w:nsid w:val="13DA34DF"/>
     <w:multiLevelType w:val="hybridMultilevel"/>
     <w:tmpl w:val="07D6EA5E"/>
@@ -1907,7 +1731,7 @@
       </w:pPr>
     </w:lvl>
   </w:abstractNum>
-  <w:abstractNum w:abstractNumId="2" w15:restartNumberingAfterBreak="0">
+  <w:abstractNum w:abstractNumId="2">
     <w:nsid w:val="4A462065"/>
     <w:multiLevelType w:val="hybridMultilevel"/>
     <w:tmpl w:val="E6503EE2"/>
@@ -1993,7 +1817,7 @@
       </w:pPr>
     </w:lvl>
   </w:abstractNum>
-  <w:abstractNum w:abstractNumId="3" w15:restartNumberingAfterBreak="0">
+  <w:abstractNum w:abstractNumId="3">
     <w:nsid w:val="51C70924"/>
     <w:multiLevelType w:val="hybridMultilevel"/>
     <w:tmpl w:val="7B42064A"/>
@@ -2082,7 +1906,7 @@
       </w:pPr>
     </w:lvl>
   </w:abstractNum>
-  <w:abstractNum w:abstractNumId="4" w15:restartNumberingAfterBreak="0">
+  <w:abstractNum w:abstractNumId="4">
     <w:nsid w:val="54D411AA"/>
     <w:multiLevelType w:val="hybridMultilevel"/>
     <w:tmpl w:val="7B42064A"/>
@@ -2171,7 +1995,7 @@
       </w:pPr>
     </w:lvl>
   </w:abstractNum>
-  <w:abstractNum w:abstractNumId="5" w15:restartNumberingAfterBreak="0">
+  <w:abstractNum w:abstractNumId="5">
     <w:nsid w:val="58D70397"/>
     <w:multiLevelType w:val="hybridMultilevel"/>
     <w:tmpl w:val="09461CFA"/>
@@ -2260,7 +2084,7 @@
       </w:pPr>
     </w:lvl>
   </w:abstractNum>
-  <w:abstractNum w:abstractNumId="6" w15:restartNumberingAfterBreak="0">
+  <w:abstractNum w:abstractNumId="6">
     <w:nsid w:val="7F151161"/>
     <w:multiLevelType w:val="multilevel"/>
     <w:tmpl w:val="C3F87F84"/>
@@ -2398,7 +2222,7 @@
 </file>
 
 <file path=word/styles.xml><?xml version="1.0" encoding="utf-8"?>
-<w:styles xmlns:mc="http://schemas.openxmlformats.org/markup-compatibility/2006" xmlns:r="http://schemas.openxmlformats.org/officeDocument/2006/relationships" xmlns:w="http://schemas.openxmlformats.org/wordprocessingml/2006/main" xmlns:w14="http://schemas.microsoft.com/office/word/2010/wordml" xmlns:w15="http://schemas.microsoft.com/office/word/2012/wordml" xmlns:w16cid="http://schemas.microsoft.com/office/word/2016/wordml/cid" xmlns:w16se="http://schemas.microsoft.com/office/word/2015/wordml/symex" mc:Ignorable="w14 w15 w16se w16cid">
+<w:styles xmlns:mc="http://schemas.openxmlformats.org/markup-compatibility/2006" xmlns:r="http://schemas.openxmlformats.org/officeDocument/2006/relationships" xmlns:w="http://schemas.openxmlformats.org/wordprocessingml/2006/main" xmlns:w14="http://schemas.microsoft.com/office/word/2010/wordml" xmlns:w15="http://schemas.microsoft.com/office/word/2012/wordml" mc:Ignorable="w14 w15">
   <w:docDefaults>
     <w:rPrDefault>
       <w:rPr>
@@ -2414,7 +2238,7 @@
       </w:pPr>
     </w:pPrDefault>
   </w:docDefaults>
-  <w:latentStyles w:defLockedState="0" w:defUIPriority="99" w:defSemiHidden="0" w:defUnhideWhenUsed="0" w:defQFormat="0" w:count="375">
+  <w:latentStyles w:defLockedState="0" w:defUIPriority="99" w:defSemiHidden="0" w:defUnhideWhenUsed="0" w:defQFormat="0" w:count="371">
     <w:lsdException w:name="Normal" w:uiPriority="0" w:qFormat="1"/>
     <w:lsdException w:name="heading 1" w:uiPriority="9" w:qFormat="1"/>
     <w:lsdException w:name="heading 2" w:semiHidden="1" w:uiPriority="9" w:unhideWhenUsed="1" w:qFormat="1"/>
@@ -2786,10 +2610,6 @@
     <w:lsdException w:name="List Table 5 Dark Accent 6" w:uiPriority="50"/>
     <w:lsdException w:name="List Table 6 Colorful Accent 6" w:uiPriority="51"/>
     <w:lsdException w:name="List Table 7 Colorful Accent 6" w:uiPriority="52"/>
-    <w:lsdException w:name="Mention" w:semiHidden="1" w:unhideWhenUsed="1"/>
-    <w:lsdException w:name="Smart Hyperlink" w:semiHidden="1" w:unhideWhenUsed="1"/>
-    <w:lsdException w:name="Hashtag" w:semiHidden="1" w:unhideWhenUsed="1"/>
-    <w:lsdException w:name="Unresolved Mention" w:semiHidden="1" w:unhideWhenUsed="1"/>
   </w:latentStyles>
   <w:style w:type="paragraph" w:default="1" w:styleId="Normal">
     <w:name w:val="Normal"/>
@@ -2952,6 +2772,7 @@
       <w:spacing w:after="0" w:line="240" w:lineRule="auto"/>
     </w:pPr>
     <w:tblPr>
+      <w:tblInd w:w="0" w:type="dxa"/>
       <w:tblBorders>
         <w:top w:val="single" w:sz="4" w:space="0" w:color="auto"/>
         <w:left w:val="single" w:sz="4" w:space="0" w:color="auto"/>
@@ -2960,6 +2781,12 @@
         <w:insideH w:val="single" w:sz="4" w:space="0" w:color="auto"/>
         <w:insideV w:val="single" w:sz="4" w:space="0" w:color="auto"/>
       </w:tblBorders>
+      <w:tblCellMar>
+        <w:top w:w="0" w:type="dxa"/>
+        <w:left w:w="108" w:type="dxa"/>
+        <w:bottom w:w="0" w:type="dxa"/>
+        <w:right w:w="108" w:type="dxa"/>
+      </w:tblCellMar>
     </w:tblPr>
   </w:style>
   <w:style w:type="paragraph" w:styleId="ListParagraph">

</xml_diff>

<commit_message>
fix typos in lab2 docx
</commit_message>
<xml_diff>
--- a/lab2/programming-assignment2-jsp-servlets-validation-bean.docx
+++ b/lab2/programming-assignment2-jsp-servlets-validation-bean.docx
@@ -194,7 +194,48 @@
           <w:sz w:val="24"/>
           <w:szCs w:val="24"/>
         </w:rPr>
-        <w:t xml:space="preserve">” includes an html form with action set to "ValidateFormDate.jsp" and provides </w:t>
+        <w:t>” includes an html form with action set to "</w:t>
+      </w:r>
+      <w:r>
+        <w:rPr>
+          <w:rFonts w:asciiTheme="majorBidi" w:eastAsia="Times New Roman" w:hAnsiTheme="majorBidi" w:cstheme="majorBidi"/>
+          <w:b/>
+          <w:color w:val="000000"/>
+          <w:sz w:val="24"/>
+          <w:szCs w:val="24"/>
+        </w:rPr>
+        <w:t>ValidateFormDat</w:t>
+      </w:r>
+      <w:r>
+        <w:rPr>
+          <w:rFonts w:asciiTheme="majorBidi" w:eastAsia="Times New Roman" w:hAnsiTheme="majorBidi" w:cstheme="majorBidi"/>
+          <w:b/>
+          <w:color w:val="000000"/>
+          <w:sz w:val="24"/>
+          <w:szCs w:val="24"/>
+        </w:rPr>
+        <w:t>a</w:t>
+      </w:r>
+      <w:bookmarkStart w:id="0" w:name="_GoBack"/>
+      <w:bookmarkEnd w:id="0"/>
+      <w:r>
+        <w:rPr>
+          <w:rFonts w:asciiTheme="majorBidi" w:eastAsia="Times New Roman" w:hAnsiTheme="majorBidi" w:cstheme="majorBidi"/>
+          <w:b/>
+          <w:color w:val="000000"/>
+          <w:sz w:val="24"/>
+          <w:szCs w:val="24"/>
+        </w:rPr>
+        <w:t>.jsp</w:t>
+      </w:r>
+      <w:r>
+        <w:rPr>
+          <w:rFonts w:asciiTheme="majorBidi" w:eastAsia="Times New Roman" w:hAnsiTheme="majorBidi" w:cstheme="majorBidi"/>
+          <w:color w:val="000000"/>
+          <w:sz w:val="24"/>
+          <w:szCs w:val="24"/>
+        </w:rPr>
+        <w:t xml:space="preserve">" and provides </w:t>
       </w:r>
       <w:r>
         <w:rPr>
@@ -1080,8 +1121,6 @@
         </w:rPr>
         <w:t>ValidateFormData</w:t>
       </w:r>
-      <w:bookmarkStart w:id="0" w:name="_GoBack"/>
-      <w:bookmarkEnd w:id="0"/>
       <w:r>
         <w:rPr>
           <w:rFonts w:asciiTheme="majorBidi" w:eastAsia="Times New Roman" w:hAnsiTheme="majorBidi" w:cstheme="majorBidi"/>
@@ -1170,7 +1209,26 @@
           <w:sz w:val="24"/>
           <w:szCs w:val="24"/>
         </w:rPr>
-        <w:t>forward the user to "ProcessCustomerDataRequest.jsp"</w:t>
+        <w:t>forward the user to "</w:t>
+      </w:r>
+      <w:r>
+        <w:rPr>
+          <w:rFonts w:asciiTheme="majorBidi" w:eastAsia="Times New Roman" w:hAnsiTheme="majorBidi" w:cstheme="majorBidi"/>
+          <w:b/>
+          <w:color w:val="000000"/>
+          <w:sz w:val="24"/>
+          <w:szCs w:val="24"/>
+        </w:rPr>
+        <w:t>ProcessCustomerDataRequest.jsp</w:t>
+      </w:r>
+      <w:r>
+        <w:rPr>
+          <w:rFonts w:asciiTheme="majorBidi" w:eastAsia="Times New Roman" w:hAnsiTheme="majorBidi" w:cstheme="majorBidi"/>
+          <w:color w:val="000000"/>
+          <w:sz w:val="24"/>
+          <w:szCs w:val="24"/>
+        </w:rPr>
+        <w:t>"</w:t>
       </w:r>
       <w:r>
         <w:rPr>

</xml_diff>